<commit_message>
spring aplication reto 5
</commit_message>
<xml_diff>
--- a/misiontic/reto4disenioModelo_E_R_ MySQL_RedFlix/Reto semana 4_ Dise__o Modelo E-R Proyecto RedFlix.docx
+++ b/misiontic/reto4disenioModelo_E_R_ MySQL_RedFlix/Reto semana 4_ Dise__o Modelo E-R Proyecto RedFlix.docx
@@ -158,7 +158,71 @@
           <w:spacing w:val="0"/>
           <w:sz w:val="23"/>
         </w:rPr>
-        <w:t> en línea. RedFlix lo acaba de contratar para realizar una primera implementación de una base de datos que permita administrar las películas y series. Para realizar esto, se tienen </w:t>
+        <w:t xml:space="preserve"> en línea. </w:t>
+      </w:r>
+    </w:p>
+    <w:p>
+      <w:pPr>
+        <w:pStyle w:val="TextBody"/>
+        <w:widowControl/>
+        <w:bidi w:val="0"/>
+        <w:spacing w:before="0" w:after="140"/>
+        <w:jc w:val="left"/>
+        <w:rPr>
+          <w:rFonts w:ascii="Century Gothic;Arial;Helvetica;sans-serif" w:hAnsi="Century Gothic;Arial;Helvetica;sans-serif"/>
+          <w:b w:val="false"/>
+          <w:i w:val="false"/>
+          <w:caps w:val="false"/>
+          <w:smallCaps w:val="false"/>
+          <w:color w:val="656565"/>
+          <w:spacing w:val="0"/>
+          <w:sz w:val="23"/>
+        </w:rPr>
+      </w:pPr>
+      <w:r>
+        <w:rPr>
+          <w:rFonts w:ascii="Century Gothic;Arial;Helvetica;sans-serif" w:hAnsi="Century Gothic;Arial;Helvetica;sans-serif"/>
+          <w:b w:val="false"/>
+          <w:i w:val="false"/>
+          <w:caps w:val="false"/>
+          <w:smallCaps w:val="false"/>
+          <w:color w:val="656565"/>
+          <w:spacing w:val="0"/>
+          <w:sz w:val="23"/>
+        </w:rPr>
+        <w:t xml:space="preserve">RedFlix lo acaba de contratar para realizar una primera implementación de una base de datos que permita administrar las películas y series. </w:t>
+      </w:r>
+    </w:p>
+    <w:p>
+      <w:pPr>
+        <w:pStyle w:val="TextBody"/>
+        <w:widowControl/>
+        <w:bidi w:val="0"/>
+        <w:spacing w:before="0" w:after="140"/>
+        <w:jc w:val="left"/>
+        <w:rPr>
+          <w:rFonts w:ascii="Century Gothic;Arial;Helvetica;sans-serif" w:hAnsi="Century Gothic;Arial;Helvetica;sans-serif"/>
+          <w:b w:val="false"/>
+          <w:i w:val="false"/>
+          <w:caps w:val="false"/>
+          <w:smallCaps w:val="false"/>
+          <w:color w:val="656565"/>
+          <w:spacing w:val="0"/>
+          <w:sz w:val="23"/>
+        </w:rPr>
+      </w:pPr>
+      <w:r>
+        <w:rPr>
+          <w:rFonts w:ascii="Century Gothic;Arial;Helvetica;sans-serif" w:hAnsi="Century Gothic;Arial;Helvetica;sans-serif"/>
+          <w:b w:val="false"/>
+          <w:i w:val="false"/>
+          <w:caps w:val="false"/>
+          <w:smallCaps w:val="false"/>
+          <w:color w:val="656565"/>
+          <w:spacing w:val="0"/>
+          <w:sz w:val="23"/>
+        </w:rPr>
+        <w:t>Para realizar esto, se tienen </w:t>
       </w:r>
       <w:r>
         <w:rPr>
@@ -184,7 +248,135 @@
           <w:spacing w:val="0"/>
           <w:sz w:val="23"/>
         </w:rPr>
-        <w:t>, los cuales pueden ser Película o Serie. Una Película tiene un título, un resumen y el año. Mientras que una Serie tiene título, número de temporadas y número de episodios. Adicionalmente,  cada película tiene un director (sólo uno), del cual se desea guardar su nombre, apellido y nacionalidad. Luego de analizar el mercado y las necesidades, se decide construir RedFlixPro, en donde aparte de tener un Catálogo como el anteriormente descrito, se puede tener el listado de </w:t>
+        <w:t xml:space="preserve">, los cuales pueden ser Película o Serie. </w:t>
+      </w:r>
+    </w:p>
+    <w:p>
+      <w:pPr>
+        <w:pStyle w:val="TextBody"/>
+        <w:widowControl/>
+        <w:bidi w:val="0"/>
+        <w:spacing w:before="0" w:after="140"/>
+        <w:jc w:val="left"/>
+        <w:rPr>
+          <w:rFonts w:ascii="Century Gothic;Arial;Helvetica;sans-serif" w:hAnsi="Century Gothic;Arial;Helvetica;sans-serif"/>
+          <w:b w:val="false"/>
+          <w:i w:val="false"/>
+          <w:caps w:val="false"/>
+          <w:smallCaps w:val="false"/>
+          <w:color w:val="656565"/>
+          <w:spacing w:val="0"/>
+          <w:sz w:val="23"/>
+        </w:rPr>
+      </w:pPr>
+      <w:r>
+        <w:rPr>
+          <w:rFonts w:ascii="Century Gothic;Arial;Helvetica;sans-serif" w:hAnsi="Century Gothic;Arial;Helvetica;sans-serif"/>
+          <w:b w:val="false"/>
+          <w:i w:val="false"/>
+          <w:caps w:val="false"/>
+          <w:smallCaps w:val="false"/>
+          <w:color w:val="656565"/>
+          <w:spacing w:val="0"/>
+          <w:sz w:val="23"/>
+        </w:rPr>
+        <w:t xml:space="preserve">Una Película tiene un título, un resumen y el año. </w:t>
+      </w:r>
+    </w:p>
+    <w:p>
+      <w:pPr>
+        <w:pStyle w:val="TextBody"/>
+        <w:widowControl/>
+        <w:bidi w:val="0"/>
+        <w:spacing w:before="0" w:after="140"/>
+        <w:jc w:val="left"/>
+        <w:rPr>
+          <w:rFonts w:ascii="Century Gothic;Arial;Helvetica;sans-serif" w:hAnsi="Century Gothic;Arial;Helvetica;sans-serif"/>
+          <w:b w:val="false"/>
+          <w:i w:val="false"/>
+          <w:caps w:val="false"/>
+          <w:smallCaps w:val="false"/>
+          <w:color w:val="656565"/>
+          <w:spacing w:val="0"/>
+          <w:sz w:val="23"/>
+        </w:rPr>
+      </w:pPr>
+      <w:r>
+        <w:rPr>
+          <w:rFonts w:ascii="Century Gothic;Arial;Helvetica;sans-serif" w:hAnsi="Century Gothic;Arial;Helvetica;sans-serif"/>
+          <w:b w:val="false"/>
+          <w:i w:val="false"/>
+          <w:caps w:val="false"/>
+          <w:smallCaps w:val="false"/>
+          <w:color w:val="656565"/>
+          <w:spacing w:val="0"/>
+          <w:sz w:val="23"/>
+        </w:rPr>
+        <w:t xml:space="preserve">Mientras que una Serie tiene título, número de temporadas y número de episodios. </w:t>
+      </w:r>
+    </w:p>
+    <w:p>
+      <w:pPr>
+        <w:pStyle w:val="TextBody"/>
+        <w:widowControl/>
+        <w:bidi w:val="0"/>
+        <w:spacing w:before="0" w:after="140"/>
+        <w:jc w:val="left"/>
+        <w:rPr>
+          <w:rFonts w:ascii="Century Gothic;Arial;Helvetica;sans-serif" w:hAnsi="Century Gothic;Arial;Helvetica;sans-serif"/>
+          <w:b w:val="false"/>
+          <w:i w:val="false"/>
+          <w:caps w:val="false"/>
+          <w:smallCaps w:val="false"/>
+          <w:color w:val="656565"/>
+          <w:spacing w:val="0"/>
+          <w:sz w:val="23"/>
+        </w:rPr>
+      </w:pPr>
+      <w:r>
+        <w:rPr>
+          <w:rFonts w:ascii="Century Gothic;Arial;Helvetica;sans-serif" w:hAnsi="Century Gothic;Arial;Helvetica;sans-serif"/>
+          <w:b w:val="false"/>
+          <w:i w:val="false"/>
+          <w:caps w:val="false"/>
+          <w:smallCaps w:val="false"/>
+          <w:color w:val="656565"/>
+          <w:spacing w:val="0"/>
+          <w:sz w:val="23"/>
+        </w:rPr>
+        <w:t>Adicionalmente,  cada película tiene un director (sólo uno), del cual se desea guardar su nombre, apellido y nacionalidad. </w:t>
+      </w:r>
+    </w:p>
+    <w:p>
+      <w:pPr>
+        <w:pStyle w:val="TextBody"/>
+        <w:widowControl/>
+        <w:bidi w:val="0"/>
+        <w:spacing w:before="0" w:after="140"/>
+        <w:jc w:val="left"/>
+        <w:rPr>
+          <w:rFonts w:ascii="Century Gothic;Arial;Helvetica;sans-serif" w:hAnsi="Century Gothic;Arial;Helvetica;sans-serif"/>
+          <w:b w:val="false"/>
+          <w:i w:val="false"/>
+          <w:caps w:val="false"/>
+          <w:smallCaps w:val="false"/>
+          <w:color w:val="656565"/>
+          <w:spacing w:val="0"/>
+          <w:sz w:val="23"/>
+        </w:rPr>
+      </w:pPr>
+      <w:r>
+        <w:rPr>
+          <w:rFonts w:ascii="Century Gothic;Arial;Helvetica;sans-serif" w:hAnsi="Century Gothic;Arial;Helvetica;sans-serif"/>
+          <w:b w:val="false"/>
+          <w:i w:val="false"/>
+          <w:caps w:val="false"/>
+          <w:smallCaps w:val="false"/>
+          <w:color w:val="656565"/>
+          <w:spacing w:val="0"/>
+          <w:sz w:val="23"/>
+        </w:rPr>
+        <w:t>Luego de analizar el mercado y las necesidades, se decide construir RedFlixPro, en donde aparte de tener un Catálogo como el anteriormente descrito, se puede tener el listado de </w:t>
       </w:r>
       <w:r>
         <w:rPr>
@@ -268,7 +460,70 @@
           <w:spacing w:val="0"/>
           <w:sz w:val="23"/>
         </w:rPr>
-        <w:t>Por ahora, los socios de este emprendimiento, Elizabeth y Arles, quieren que usted construya un modelo de datos que permita almacenar y consultar de manera eficiente toda la información necesaria para el funcionamiento de RedFlixPro. Esto quiere decir que usted debe construir:</w:t>
+      </w:r>
+    </w:p>
+    <w:p>
+      <w:pPr>
+        <w:pStyle w:val="TextBody"/>
+        <w:widowControl/>
+        <w:bidi w:val="0"/>
+        <w:spacing w:before="0" w:after="140"/>
+        <w:jc w:val="left"/>
+        <w:rPr>
+          <w:rFonts w:ascii="Century Gothic;Arial;Helvetica;sans-serif" w:hAnsi="Century Gothic;Arial;Helvetica;sans-serif"/>
+          <w:b w:val="false"/>
+          <w:i w:val="false"/>
+          <w:caps w:val="false"/>
+          <w:smallCaps w:val="false"/>
+          <w:color w:val="656565"/>
+          <w:spacing w:val="0"/>
+          <w:sz w:val="23"/>
+        </w:rPr>
+      </w:pPr>
+      <w:r>
+        <w:rPr>
+          <w:rFonts w:ascii="Century Gothic;Arial;Helvetica;sans-serif" w:hAnsi="Century Gothic;Arial;Helvetica;sans-serif"/>
+          <w:b w:val="false"/>
+          <w:i w:val="false"/>
+          <w:caps w:val="false"/>
+          <w:smallCaps w:val="false"/>
+          <w:color w:val="656565"/>
+          <w:spacing w:val="0"/>
+          <w:sz w:val="23"/>
+        </w:rPr>
+        <w:t xml:space="preserve">Por ahora, los socios de este emprendimiento, Elizabeth y Arles, quieren que usted construya un modelo de datos que permita almacenar y consultar de manera eficiente toda la información necesaria para el funcionamiento de RedFlixPro. </w:t>
+      </w:r>
+    </w:p>
+    <w:p>
+      <w:pPr>
+        <w:pStyle w:val="TextBody"/>
+        <w:widowControl/>
+        <w:bidi w:val="0"/>
+        <w:spacing w:before="0" w:after="140"/>
+        <w:jc w:val="left"/>
+        <w:rPr>
+          <w:rFonts w:ascii="Century Gothic;Arial;Helvetica;sans-serif" w:hAnsi="Century Gothic;Arial;Helvetica;sans-serif"/>
+          <w:b w:val="false"/>
+          <w:i w:val="false"/>
+          <w:caps w:val="false"/>
+          <w:smallCaps w:val="false"/>
+          <w:color w:val="656565"/>
+          <w:spacing w:val="0"/>
+          <w:sz w:val="23"/>
+        </w:rPr>
+      </w:pPr>
+      <w:r>
+        <w:rPr>
+          <w:rFonts w:ascii="Century Gothic;Arial;Helvetica;sans-serif" w:hAnsi="Century Gothic;Arial;Helvetica;sans-serif"/>
+          <w:b w:val="false"/>
+          <w:i w:val="false"/>
+          <w:caps w:val="false"/>
+          <w:smallCaps w:val="false"/>
+          <w:color w:val="656565"/>
+          <w:spacing w:val="0"/>
+          <w:sz w:val="23"/>
+        </w:rPr>
+        <w:t>Esto quiere decir que usted debe construir:</w:t>
       </w:r>
     </w:p>
     <w:p>
@@ -1306,6 +1561,38 @@
           <w:sz w:val="17"/>
         </w:rPr>
         <w:t>director: Vincent Ward</w:t>
+      </w:r>
+    </w:p>
+    <w:p>
+      <w:pPr>
+        <w:pStyle w:val="PreformattedText"/>
+        <w:widowControl/>
+        <w:bidi w:val="0"/>
+        <w:spacing w:before="0" w:after="140"/>
+        <w:ind w:left="900" w:right="0" w:hanging="0"/>
+        <w:jc w:val="left"/>
+        <w:rPr>
+          <w:rFonts w:ascii="SFMono-Regular;Menlo;Monaco;Consolas;Liberation Mono;Courier New;monospace" w:hAnsi="SFMono-Regular;Menlo;Monaco;Consolas;Liberation Mono;Courier New;monospace"/>
+          <w:b/>
+          <w:i w:val="false"/>
+          <w:caps w:val="false"/>
+          <w:smallCaps w:val="false"/>
+          <w:color w:val="212529"/>
+          <w:spacing w:val="0"/>
+          <w:sz w:val="20"/>
+        </w:rPr>
+      </w:pPr>
+      <w:r>
+        <w:rPr>
+          <w:rFonts w:ascii="SFMono-Regular;Menlo;Monaco;Consolas;Liberation Mono;Courier New;monospace" w:hAnsi="SFMono-Regular;Menlo;Monaco;Consolas;Liberation Mono;Courier New;monospace"/>
+          <w:b/>
+          <w:i w:val="false"/>
+          <w:caps w:val="false"/>
+          <w:smallCaps w:val="false"/>
+          <w:color w:val="212529"/>
+          <w:spacing w:val="0"/>
+          <w:sz w:val="20"/>
+        </w:rPr>
       </w:r>
     </w:p>
     <w:p>

</xml_diff>